<commit_message>
Add sweatshirts data in one file
</commit_message>
<xml_diff>
--- a/images/electronics/watches/1/watch1.docx
+++ b/images/electronics/watches/1/watch1.docx
@@ -1,6 +1,6 @@
 
 <file path=word/document.xml><?xml version="1.0" encoding="utf-8"?>
-<w:document xmlns:wpc="http://schemas.microsoft.com/office/word/2010/wordprocessingCanvas" xmlns:cx="http://schemas.microsoft.com/office/drawing/2014/chartex" xmlns:cx1="http://schemas.microsoft.com/office/drawing/2015/9/8/chartex" xmlns:mc="http://schemas.openxmlformats.org/markup-compatibility/2006" xmlns:o="urn:schemas-microsoft-com:office:office" xmlns:r="http://schemas.openxmlformats.org/officeDocument/2006/relationships" xmlns:m="http://schemas.openxmlformats.org/officeDocument/2006/math" xmlns:v="urn:schemas-microsoft-com:vml" xmlns:wp14="http://schemas.microsoft.com/office/word/2010/wordprocessingDrawing" xmlns:wp="http://schemas.openxmlformats.org/drawingml/2006/wordprocessingDrawing" xmlns:w10="urn:schemas-microsoft-com:office:word" xmlns:w="http://schemas.openxmlformats.org/wordprocessingml/2006/main" xmlns:w14="http://schemas.microsoft.com/office/word/2010/wordml" xmlns:w15="http://schemas.microsoft.com/office/word/2012/wordml" xmlns:w16se="http://schemas.microsoft.com/office/word/2015/wordml/symex" xmlns:wpg="http://schemas.microsoft.com/office/word/2010/wordprocessingGroup" xmlns:wpi="http://schemas.microsoft.com/office/word/2010/wordprocessingInk" xmlns:wne="http://schemas.microsoft.com/office/word/2006/wordml" xmlns:wps="http://schemas.microsoft.com/office/word/2010/wordprocessingShape" mc:Ignorable="w14 w15 w16se wp14">
+<w:document xmlns:wpc="http://schemas.microsoft.com/office/word/2010/wordprocessingCanvas" xmlns:cx="http://schemas.microsoft.com/office/drawing/2014/chartex" xmlns:mc="http://schemas.openxmlformats.org/markup-compatibility/2006" xmlns:o="urn:schemas-microsoft-com:office:office" xmlns:r="http://schemas.openxmlformats.org/officeDocument/2006/relationships" xmlns:m="http://schemas.openxmlformats.org/officeDocument/2006/math" xmlns:v="urn:schemas-microsoft-com:vml" xmlns:wp14="http://schemas.microsoft.com/office/word/2010/wordprocessingDrawing" xmlns:wp="http://schemas.openxmlformats.org/drawingml/2006/wordprocessingDrawing" xmlns:w10="urn:schemas-microsoft-com:office:word" xmlns:w="http://schemas.openxmlformats.org/wordprocessingml/2006/main" xmlns:w14="http://schemas.microsoft.com/office/word/2010/wordml" xmlns:w15="http://schemas.microsoft.com/office/word/2012/wordml" xmlns:w16se="http://schemas.microsoft.com/office/word/2015/wordml/symex" xmlns:wpg="http://schemas.microsoft.com/office/word/2010/wordprocessingGroup" xmlns:wpi="http://schemas.microsoft.com/office/word/2010/wordprocessingInk" xmlns:wne="http://schemas.microsoft.com/office/word/2006/wordml" xmlns:wps="http://schemas.microsoft.com/office/word/2010/wordprocessingShape" mc:Ignorable="w14 w15 w16se wp14">
   <w:body>
     <w:p>
       <w:pPr>
@@ -62,6 +62,54 @@
           <w:sz w:val="28"/>
           <w:szCs w:val="28"/>
         </w:rPr>
+        <w:t xml:space="preserve">Color: </w:t>
+      </w:r>
+      <w:r>
+        <w:rPr>
+          <w:sz w:val="28"/>
+          <w:szCs w:val="28"/>
+        </w:rPr>
+        <w:t>Black</w:t>
+      </w:r>
+    </w:p>
+    <w:p>
+      <w:pPr>
+        <w:rPr>
+          <w:sz w:val="28"/>
+          <w:szCs w:val="28"/>
+        </w:rPr>
+      </w:pPr>
+      <w:r>
+        <w:rPr>
+          <w:sz w:val="28"/>
+          <w:szCs w:val="28"/>
+        </w:rPr>
+        <w:t xml:space="preserve">OS: </w:t>
+      </w:r>
+      <w:proofErr w:type="spellStart"/>
+      <w:r>
+        <w:rPr>
+          <w:sz w:val="28"/>
+          <w:szCs w:val="28"/>
+        </w:rPr>
+        <w:t>Ios</w:t>
+      </w:r>
+      <w:bookmarkStart w:id="0" w:name="_GoBack"/>
+      <w:bookmarkEnd w:id="0"/>
+      <w:proofErr w:type="spellEnd"/>
+    </w:p>
+    <w:p>
+      <w:pPr>
+        <w:rPr>
+          <w:sz w:val="28"/>
+          <w:szCs w:val="28"/>
+        </w:rPr>
+      </w:pPr>
+      <w:r>
+        <w:rPr>
+          <w:sz w:val="28"/>
+          <w:szCs w:val="28"/>
+        </w:rPr>
         <w:t>Brand</w:t>
       </w:r>
       <w:r>
@@ -69,74 +117,37 @@
           <w:sz w:val="28"/>
           <w:szCs w:val="28"/>
         </w:rPr>
-        <w:tab/>
-      </w:r>
-      <w:r>
-        <w:rPr>
-          <w:sz w:val="28"/>
-          <w:szCs w:val="28"/>
-        </w:rPr>
-        <w:t xml:space="preserve"> </w:t>
-      </w:r>
-      <w:r>
-        <w:rPr>
-          <w:sz w:val="28"/>
-          <w:szCs w:val="28"/>
-        </w:rPr>
-        <w:t>other</w:t>
-      </w:r>
-    </w:p>
-    <w:p>
-      <w:pPr>
-        <w:rPr>
-          <w:sz w:val="28"/>
-          <w:szCs w:val="28"/>
-        </w:rPr>
-      </w:pPr>
+        <w:t xml:space="preserve">: </w:t>
+      </w:r>
       <w:proofErr w:type="spellStart"/>
       <w:r>
         <w:rPr>
           <w:sz w:val="28"/>
           <w:szCs w:val="28"/>
         </w:rPr>
-        <w:t>Colour</w:t>
+        <w:t>Lemfo</w:t>
       </w:r>
       <w:proofErr w:type="spellEnd"/>
-      <w:r>
-        <w:rPr>
-          <w:sz w:val="28"/>
-          <w:szCs w:val="28"/>
-        </w:rPr>
-        <w:t xml:space="preserve">: </w:t>
-      </w:r>
-      <w:r>
-        <w:rPr>
-          <w:sz w:val="28"/>
-          <w:szCs w:val="28"/>
-        </w:rPr>
-        <w:t>Black</w:t>
-      </w:r>
-    </w:p>
-    <w:p>
-      <w:pPr>
-        <w:rPr>
-          <w:sz w:val="28"/>
-          <w:szCs w:val="28"/>
-        </w:rPr>
-      </w:pPr>
-      <w:r>
-        <w:rPr>
-          <w:sz w:val="28"/>
-          <w:szCs w:val="28"/>
-        </w:rPr>
-        <w:t>Compatible devices</w:t>
-      </w:r>
-      <w:r>
-        <w:rPr>
-          <w:sz w:val="28"/>
-          <w:szCs w:val="28"/>
-        </w:rPr>
-        <w:tab/>
+    </w:p>
+    <w:p>
+      <w:pPr>
+        <w:rPr>
+          <w:sz w:val="28"/>
+          <w:szCs w:val="28"/>
+        </w:rPr>
+      </w:pPr>
+      <w:r>
+        <w:rPr>
+          <w:sz w:val="28"/>
+          <w:szCs w:val="28"/>
+        </w:rPr>
+        <w:t xml:space="preserve">Compatible devices: </w:t>
+      </w:r>
+      <w:r>
+        <w:rPr>
+          <w:sz w:val="28"/>
+          <w:szCs w:val="28"/>
+        </w:rPr>
         <w:t>Smartphone</w:t>
       </w:r>
     </w:p>
@@ -175,45 +186,13 @@
           <w:sz w:val="28"/>
           <w:szCs w:val="28"/>
         </w:rPr>
-        <w:t>OS</w:t>
-      </w:r>
-      <w:r>
-        <w:rPr>
-          <w:sz w:val="28"/>
-          <w:szCs w:val="28"/>
-        </w:rPr>
-        <w:tab/>
-      </w:r>
-      <w:proofErr w:type="spellStart"/>
-      <w:r>
-        <w:rPr>
-          <w:sz w:val="28"/>
-          <w:szCs w:val="28"/>
-        </w:rPr>
-        <w:t>Ios</w:t>
-      </w:r>
-      <w:proofErr w:type="spellEnd"/>
-    </w:p>
-    <w:p>
-      <w:pPr>
-        <w:rPr>
-          <w:sz w:val="28"/>
-          <w:szCs w:val="28"/>
-        </w:rPr>
-      </w:pPr>
-      <w:r>
-        <w:rPr>
-          <w:sz w:val="28"/>
-          <w:szCs w:val="28"/>
-        </w:rPr>
-        <w:t>Connectivity technologies</w:t>
-      </w:r>
-      <w:r>
-        <w:rPr>
-          <w:sz w:val="28"/>
-          <w:szCs w:val="28"/>
-        </w:rPr>
-        <w:tab/>
+        <w:t xml:space="preserve">Connectivity technologies: </w:t>
+      </w:r>
+      <w:r>
+        <w:rPr>
+          <w:sz w:val="28"/>
+          <w:szCs w:val="28"/>
+        </w:rPr>
         <w:t>Wireless</w:t>
       </w:r>
     </w:p>
@@ -270,7 +249,29 @@
           <w:sz w:val="28"/>
           <w:szCs w:val="28"/>
         </w:rPr>
-        <w:t>Brand</w:t>
+        <w:t>Display Type</w:t>
+      </w:r>
+      <w:r>
+        <w:rPr>
+          <w:sz w:val="28"/>
+          <w:szCs w:val="28"/>
+        </w:rPr>
+        <w:t>: Digital</w:t>
+      </w:r>
+    </w:p>
+    <w:p>
+      <w:pPr>
+        <w:rPr>
+          <w:sz w:val="28"/>
+          <w:szCs w:val="28"/>
+        </w:rPr>
+      </w:pPr>
+      <w:r>
+        <w:rPr>
+          <w:sz w:val="28"/>
+          <w:szCs w:val="28"/>
+        </w:rPr>
+        <w:t>Compatible with</w:t>
       </w:r>
       <w:r>
         <w:rPr>
@@ -285,62 +286,9 @@
           <w:sz w:val="28"/>
           <w:szCs w:val="28"/>
         </w:rPr>
-        <w:t>Lemfo</w:t>
+        <w:t>Andriod</w:t>
       </w:r>
       <w:proofErr w:type="spellEnd"/>
-    </w:p>
-    <w:p>
-      <w:pPr>
-        <w:rPr>
-          <w:sz w:val="28"/>
-          <w:szCs w:val="28"/>
-        </w:rPr>
-      </w:pPr>
-      <w:r>
-        <w:rPr>
-          <w:sz w:val="28"/>
-          <w:szCs w:val="28"/>
-        </w:rPr>
-        <w:t>Display Type</w:t>
-      </w:r>
-      <w:r>
-        <w:rPr>
-          <w:sz w:val="28"/>
-          <w:szCs w:val="28"/>
-        </w:rPr>
-        <w:t>: Digital</w:t>
-      </w:r>
-    </w:p>
-    <w:p>
-      <w:pPr>
-        <w:rPr>
-          <w:sz w:val="28"/>
-          <w:szCs w:val="28"/>
-        </w:rPr>
-      </w:pPr>
-      <w:r>
-        <w:rPr>
-          <w:sz w:val="28"/>
-          <w:szCs w:val="28"/>
-        </w:rPr>
-        <w:t>Compatible with</w:t>
-      </w:r>
-      <w:r>
-        <w:rPr>
-          <w:sz w:val="28"/>
-          <w:szCs w:val="28"/>
-        </w:rPr>
-        <w:t xml:space="preserve">: </w:t>
-      </w:r>
-      <w:proofErr w:type="spellStart"/>
-      <w:r>
-        <w:rPr>
-          <w:sz w:val="28"/>
-          <w:szCs w:val="28"/>
-        </w:rPr>
-        <w:t>Andriod</w:t>
-      </w:r>
-      <w:proofErr w:type="spellEnd"/>
       <w:r>
         <w:rPr>
           <w:sz w:val="28"/>
@@ -361,32 +309,8 @@
           <w:sz w:val="28"/>
           <w:szCs w:val="28"/>
         </w:rPr>
-        <w:t>Color</w:t>
-      </w:r>
-      <w:r>
-        <w:rPr>
-          <w:sz w:val="28"/>
-          <w:szCs w:val="28"/>
-        </w:rPr>
-        <w:t>: Black</w:t>
-      </w:r>
-    </w:p>
-    <w:p>
-      <w:pPr>
-        <w:rPr>
-          <w:sz w:val="28"/>
-          <w:szCs w:val="28"/>
-        </w:rPr>
-      </w:pPr>
-      <w:r>
-        <w:rPr>
-          <w:sz w:val="28"/>
-          <w:szCs w:val="28"/>
-        </w:rPr>
         <w:t>Size</w:t>
       </w:r>
-      <w:bookmarkStart w:id="0" w:name="_GoBack"/>
-      <w:bookmarkEnd w:id="0"/>
       <w:r>
         <w:rPr>
           <w:sz w:val="28"/>

</xml_diff>